<commit_message>
finally implemented license checking
</commit_message>
<xml_diff>
--- a/API.docx
+++ b/API.docx
@@ -2,6 +2,17 @@
 <file path=word/document.xml><?xml version="1.0" encoding="utf-8"?>
 <w:document xmlns:wpc="http://schemas.microsoft.com/office/word/2010/wordprocessingCanvas" xmlns:cx="http://schemas.microsoft.com/office/drawing/2014/chartex" xmlns:cx1="http://schemas.microsoft.com/office/drawing/2015/9/8/chartex" xmlns:cx2="http://schemas.microsoft.com/office/drawing/2015/10/21/chartex" xmlns:cx3="http://schemas.microsoft.com/office/drawing/2016/5/9/chartex" xmlns:cx4="http://schemas.microsoft.com/office/drawing/2016/5/10/chartex" xmlns:cx5="http://schemas.microsoft.com/office/drawing/2016/5/11/chartex" xmlns:cx6="http://schemas.microsoft.com/office/drawing/2016/5/12/chartex" xmlns:cx7="http://schemas.microsoft.com/office/drawing/2016/5/13/chartex" xmlns:cx8="http://schemas.microsoft.com/office/drawing/2016/5/14/chartex" xmlns:mc="http://schemas.openxmlformats.org/markup-compatibility/2006" xmlns:aink="http://schemas.microsoft.com/office/drawing/2016/ink" xmlns:am3d="http://schemas.microsoft.com/office/drawing/2017/model3d" xmlns:o="urn:schemas-microsoft-com:office:office" xmlns:oel="http://schemas.microsoft.com/office/2019/extlst" xmlns:r="http://schemas.openxmlformats.org/officeDocument/2006/relationships" xmlns:m="http://schemas.openxmlformats.org/officeDocument/2006/math" xmlns:v="urn:schemas-microsoft-com:vml" xmlns:wp14="http://schemas.microsoft.com/office/word/2010/wordprocessingDrawing" xmlns:wp="http://schemas.openxmlformats.org/drawingml/2006/wordprocessingDrawing" xmlns:w10="urn:schemas-microsoft-com:office:word" xmlns:w="http://schemas.openxmlformats.org/wordprocessingml/2006/main" xmlns:w14="http://schemas.microsoft.com/office/word/2010/wordml" xmlns:w15="http://schemas.microsoft.com/office/word/2012/wordml" xmlns:w16cex="http://schemas.microsoft.com/office/word/2018/wordml/cex" xmlns:w16cid="http://schemas.microsoft.com/office/word/2016/wordml/cid" xmlns:w16="http://schemas.microsoft.com/office/word/2018/wordml" xmlns:w16sdtdh="http://schemas.microsoft.com/office/word/2020/wordml/sdtdatahash" xmlns:w16se="http://schemas.microsoft.com/office/word/2015/wordml/symex" xmlns:wpg="http://schemas.microsoft.com/office/word/2010/wordprocessingGroup" xmlns:wpi="http://schemas.microsoft.com/office/word/2010/wordprocessingInk" xmlns:wne="http://schemas.microsoft.com/office/word/2006/wordml" xmlns:wps="http://schemas.microsoft.com/office/word/2010/wordprocessingShape" mc:Ignorable="w14 w15 w16se w16cid w16 w16cex w16sdtdh wp14">
   <w:body>
+    <w:p>
+      <w:r>
+        <w:t>First user logs in with BU account. Then heads to stripe.</w:t>
+      </w:r>
+    </w:p>
+    <w:p>
+      <w:r>
+        <w:t>Only check if user is licensed after they have logged into bu.</w:t>
+      </w:r>
+    </w:p>
+    <w:p/>
     <w:p>
       <w:r>
         <w:t xml:space="preserve">Endpoint: </w:t>
@@ -18,7 +29,10 @@
     <w:p/>
     <w:p>
       <w:r>
-        <w:t>GET: /license-check</w:t>
+        <w:t>GET: /</w:t>
+      </w:r>
+      <w:r>
+        <w:t>app-start</w:t>
       </w:r>
     </w:p>
     <w:p>
@@ -34,13 +48,8 @@
           <w:numId w:val="1"/>
         </w:numPr>
       </w:pPr>
-      <w:proofErr w:type="spellStart"/>
-      <w:r>
-        <w:t>kerberos</w:t>
-      </w:r>
-      <w:proofErr w:type="spellEnd"/>
-      <w:r>
-        <w:t>-username</w:t>
+      <w:r>
+        <w:t>kerberos-username</w:t>
       </w:r>
     </w:p>
     <w:p>
@@ -68,13 +77,8 @@
           <w:numId w:val="1"/>
         </w:numPr>
       </w:pPr>
-      <w:proofErr w:type="spellStart"/>
-      <w:r>
-        <w:t>kerberos</w:t>
-      </w:r>
-      <w:proofErr w:type="spellEnd"/>
-      <w:r>
-        <w:t>-username</w:t>
+      <w:r>
+        <w:t>kerberos-username</w:t>
       </w:r>
       <w:r>
         <w:t xml:space="preserve"> (str)</w:t>
@@ -91,43 +95,27 @@
           <w:numId w:val="1"/>
         </w:numPr>
       </w:pPr>
-      <w:proofErr w:type="gramStart"/>
-      <w:r>
-        <w:t>valid-license</w:t>
-      </w:r>
-      <w:proofErr w:type="gramEnd"/>
-      <w:r>
-        <w:t xml:space="preserve"> (bool)</w:t>
-      </w:r>
-      <w:r>
-        <w:t xml:space="preserve">: whether this license </w:t>
-      </w:r>
-      <w:r>
-        <w:t>exists</w:t>
-      </w:r>
-    </w:p>
-    <w:p>
-      <w:pPr>
-        <w:pStyle w:val="ListParagraph"/>
-        <w:numPr>
-          <w:ilvl w:val="0"/>
-          <w:numId w:val="1"/>
-        </w:numPr>
-      </w:pPr>
-      <w:r>
-        <w:t>permitted</w:t>
-      </w:r>
-      <w:r>
-        <w:t xml:space="preserve"> (bool)</w:t>
-      </w:r>
-      <w:r>
-        <w:t xml:space="preserve">: whether permission to use the software was </w:t>
-      </w:r>
-      <w:proofErr w:type="gramStart"/>
-      <w:r>
-        <w:t>granted</w:t>
-      </w:r>
-      <w:proofErr w:type="gramEnd"/>
+      <w:r>
+        <w:t>Status</w:t>
+      </w:r>
+      <w:r>
+        <w:t xml:space="preserve"> </w:t>
+      </w:r>
+      <w:r>
+        <w:t>(</w:t>
+      </w:r>
+      <w:r>
+        <w:t>1: Good, 2: Warn, 3: Error</w:t>
+      </w:r>
+      <w:r>
+        <w:t>)</w:t>
+      </w:r>
+      <w:r>
+        <w:t>: whether permission to use the software was granted</w:t>
+      </w:r>
+      <w:r>
+        <w:t>. 1 means licensed. 2 means not licensed. 3 means wrong license.</w:t>
+      </w:r>
     </w:p>
     <w:p>
       <w:pPr>
@@ -144,13 +132,20 @@
         <w:t xml:space="preserve"> (str)</w:t>
       </w:r>
       <w:r>
-        <w:t xml:space="preserve">: if permission to use the software is not granted, this will explain </w:t>
-      </w:r>
-      <w:proofErr w:type="gramStart"/>
-      <w:r>
-        <w:t>why</w:t>
-      </w:r>
-      <w:proofErr w:type="gramEnd"/>
+        <w:t>: if permission to use the software is not granted, this will explain why</w:t>
+      </w:r>
+    </w:p>
+    <w:p>
+      <w:pPr>
+        <w:pStyle w:val="ListParagraph"/>
+        <w:numPr>
+          <w:ilvl w:val="0"/>
+          <w:numId w:val="1"/>
+        </w:numPr>
+      </w:pPr>
+      <w:r>
+        <w:t>session id (int): the session id we will identify this session by</w:t>
+      </w:r>
     </w:p>
     <w:p>
       <w:pPr>
@@ -167,13 +162,8 @@
         <w:t>, long</w:t>
       </w:r>
       <w:r>
-        <w:t xml:space="preserve">): the time at which the response was </w:t>
-      </w:r>
-      <w:proofErr w:type="gramStart"/>
-      <w:r>
-        <w:t>generated</w:t>
-      </w:r>
-      <w:proofErr w:type="gramEnd"/>
+        <w:t>): the time at which the response was generated</w:t>
+      </w:r>
     </w:p>
     <w:p>
       <w:pPr>
@@ -184,13 +174,8 @@
         </w:numPr>
       </w:pPr>
       <w:r>
-        <w:t xml:space="preserve">This time will be cross referenced with the time generated on BU’s </w:t>
-      </w:r>
-      <w:proofErr w:type="gramStart"/>
-      <w:r>
-        <w:t>page</w:t>
-      </w:r>
-      <w:proofErr w:type="gramEnd"/>
+        <w:t>This time will be cross referenced with the time generated on BU’s page</w:t>
+      </w:r>
     </w:p>
     <w:p>
       <w:pPr>
@@ -207,24 +192,14 @@
         <w:t xml:space="preserve"> (str)</w:t>
       </w:r>
       <w:r>
-        <w:t xml:space="preserve">: a string signature to validate the integrity of the </w:t>
-      </w:r>
-      <w:proofErr w:type="gramStart"/>
-      <w:r>
-        <w:t>reply</w:t>
-      </w:r>
-      <w:proofErr w:type="gramEnd"/>
+        <w:t>: a string signature to validate the integrity of the reply</w:t>
+      </w:r>
     </w:p>
     <w:p/>
     <w:p>
       <w:r>
-        <w:t>POST /send-</w:t>
-      </w:r>
-      <w:proofErr w:type="gramStart"/>
-      <w:r>
-        <w:t>mail</w:t>
-      </w:r>
-      <w:proofErr w:type="gramEnd"/>
+        <w:t>POST /send-mail</w:t>
+      </w:r>
     </w:p>
     <w:p>
       <w:r>
@@ -239,13 +214,8 @@
           <w:numId w:val="1"/>
         </w:numPr>
       </w:pPr>
-      <w:proofErr w:type="spellStart"/>
-      <w:r>
-        <w:t>kerberos</w:t>
-      </w:r>
-      <w:proofErr w:type="spellEnd"/>
-      <w:r>
-        <w:t>-username</w:t>
+      <w:r>
+        <w:t>kerberos-username</w:t>
       </w:r>
       <w:r>
         <w:t xml:space="preserve"> (str)</w:t>
@@ -284,24 +254,11 @@
         <w:t>email</w:t>
       </w:r>
       <w:r>
-        <w:t xml:space="preserve"> (</w:t>
-      </w:r>
-      <w:proofErr w:type="spellStart"/>
-      <w:r>
-        <w:t>json</w:t>
-      </w:r>
-      <w:proofErr w:type="spellEnd"/>
-      <w:r>
-        <w:t xml:space="preserve"> object)</w:t>
-      </w:r>
-      <w:r>
-        <w:t xml:space="preserve">: the content of the email which to </w:t>
-      </w:r>
-      <w:proofErr w:type="gramStart"/>
-      <w:r>
-        <w:t>send</w:t>
-      </w:r>
-      <w:proofErr w:type="gramEnd"/>
+        <w:t xml:space="preserve"> (json object)</w:t>
+      </w:r>
+      <w:r>
+        <w:t>: the content of the email which to send</w:t>
+      </w:r>
     </w:p>
     <w:p>
       <w:pPr>
@@ -353,24 +310,85 @@
         </w:numPr>
       </w:pPr>
       <w:r>
+        <w:t>kerberos-username (str): BU username</w:t>
+      </w:r>
+    </w:p>
+    <w:p>
+      <w:pPr>
+        <w:pStyle w:val="ListParagraph"/>
+        <w:numPr>
+          <w:ilvl w:val="0"/>
+          <w:numId w:val="1"/>
+        </w:numPr>
+      </w:pPr>
+      <w:r>
         <w:t>Status</w:t>
       </w:r>
-    </w:p>
-    <w:p>
-      <w:pPr>
-        <w:pStyle w:val="ListParagraph"/>
-        <w:numPr>
-          <w:ilvl w:val="0"/>
-          <w:numId w:val="1"/>
-        </w:numPr>
-      </w:pPr>
-      <w:r>
-        <w:t>Reason: if not success, explains reason</w:t>
+      <w:r>
+        <w:t xml:space="preserve"> </w:t>
+      </w:r>
+      <w:r>
+        <w:t xml:space="preserve"> (1: Good, 2: Warn, 3: Error):</w:t>
+      </w:r>
+    </w:p>
+    <w:p>
+      <w:pPr>
+        <w:pStyle w:val="ListParagraph"/>
+        <w:numPr>
+          <w:ilvl w:val="0"/>
+          <w:numId w:val="1"/>
+        </w:numPr>
+      </w:pPr>
+      <w:r>
+        <w:t xml:space="preserve">reason (str): </w:t>
+      </w:r>
+      <w:r>
+        <w:t>if the email was sent and if not</w:t>
+      </w:r>
+      <w:r>
+        <w:t xml:space="preserve"> this will explain why</w:t>
+      </w:r>
+    </w:p>
+    <w:p>
+      <w:pPr>
+        <w:pStyle w:val="ListParagraph"/>
+        <w:numPr>
+          <w:ilvl w:val="0"/>
+          <w:numId w:val="1"/>
+        </w:numPr>
+      </w:pPr>
+      <w:r>
+        <w:t>reply-timestamp (epoch, UTC, long): the time at which the response was generated</w:t>
+      </w:r>
+    </w:p>
+    <w:p>
+      <w:pPr>
+        <w:pStyle w:val="ListParagraph"/>
+        <w:numPr>
+          <w:ilvl w:val="1"/>
+          <w:numId w:val="1"/>
+        </w:numPr>
+      </w:pPr>
+      <w:r>
+        <w:t>This time will be cross referenced with the time generated on BU’s page</w:t>
+      </w:r>
+    </w:p>
+    <w:p>
+      <w:pPr>
+        <w:pStyle w:val="ListParagraph"/>
+        <w:numPr>
+          <w:ilvl w:val="0"/>
+          <w:numId w:val="1"/>
+        </w:numPr>
+      </w:pPr>
+      <w:r>
+        <w:t>Signature (str): a string signature to validate the integrity of the reply</w:t>
       </w:r>
     </w:p>
     <w:p/>
     <w:p>
       <w:r>
+        <w:lastRenderedPageBreak/>
         <w:t>POST /statistics</w:t>
       </w:r>
     </w:p>
@@ -382,13 +400,8 @@
           <w:numId w:val="1"/>
         </w:numPr>
       </w:pPr>
-      <w:proofErr w:type="spellStart"/>
-      <w:r>
-        <w:t>kerberos</w:t>
-      </w:r>
-      <w:proofErr w:type="spellEnd"/>
-      <w:r>
-        <w:t>-username</w:t>
+      <w:r>
+        <w:t>kerberos-username</w:t>
       </w:r>
     </w:p>
     <w:p>
@@ -441,6 +454,9 @@
       <w:r>
         <w:t>Classes trying to register for</w:t>
       </w:r>
+      <w:r>
+        <w:t xml:space="preserve"> and semester</w:t>
+      </w:r>
     </w:p>
     <w:p>
       <w:pPr>
@@ -451,7 +467,7 @@
         </w:numPr>
       </w:pPr>
       <w:r>
-        <w:t>Target semester</w:t>
+        <w:t>IP Address</w:t>
       </w:r>
     </w:p>
     <w:p>
@@ -463,7 +479,43 @@
         </w:numPr>
       </w:pPr>
       <w:r>
-        <w:t>IP Address</w:t>
+        <w:t>Device Statistics</w:t>
+      </w:r>
+    </w:p>
+    <w:p>
+      <w:pPr>
+        <w:pStyle w:val="ListParagraph"/>
+        <w:numPr>
+          <w:ilvl w:val="3"/>
+          <w:numId w:val="1"/>
+        </w:numPr>
+      </w:pPr>
+      <w:r>
+        <w:t>Operating System</w:t>
+      </w:r>
+    </w:p>
+    <w:p>
+      <w:pPr>
+        <w:pStyle w:val="ListParagraph"/>
+        <w:numPr>
+          <w:ilvl w:val="3"/>
+          <w:numId w:val="1"/>
+        </w:numPr>
+      </w:pPr>
+      <w:r>
+        <w:t>Number of Cores</w:t>
+      </w:r>
+    </w:p>
+    <w:p>
+      <w:pPr>
+        <w:pStyle w:val="ListParagraph"/>
+        <w:numPr>
+          <w:ilvl w:val="3"/>
+          <w:numId w:val="1"/>
+        </w:numPr>
+      </w:pPr>
+      <w:r>
+        <w:t>Processor Speed</w:t>
       </w:r>
     </w:p>
     <w:p>
@@ -475,44 +527,19 @@
         </w:numPr>
       </w:pPr>
       <w:r>
-        <w:lastRenderedPageBreak/>
-        <w:t>Device Statistics</w:t>
-      </w:r>
-    </w:p>
-    <w:p>
-      <w:pPr>
-        <w:pStyle w:val="ListParagraph"/>
-        <w:numPr>
-          <w:ilvl w:val="3"/>
-          <w:numId w:val="1"/>
-        </w:numPr>
-      </w:pPr>
-      <w:r>
-        <w:t>Operating System</w:t>
-      </w:r>
-    </w:p>
-    <w:p>
-      <w:pPr>
-        <w:pStyle w:val="ListParagraph"/>
-        <w:numPr>
-          <w:ilvl w:val="3"/>
-          <w:numId w:val="1"/>
-        </w:numPr>
-      </w:pPr>
-      <w:r>
-        <w:t>Number of Cores</w:t>
-      </w:r>
-    </w:p>
-    <w:p>
-      <w:pPr>
-        <w:pStyle w:val="ListParagraph"/>
-        <w:numPr>
-          <w:ilvl w:val="3"/>
-          <w:numId w:val="1"/>
-        </w:numPr>
-      </w:pPr>
-      <w:r>
-        <w:t>Processor Speed</w:t>
+        <w:t>Timestamp</w:t>
+      </w:r>
+    </w:p>
+    <w:p>
+      <w:pPr>
+        <w:pStyle w:val="ListParagraph"/>
+        <w:numPr>
+          <w:ilvl w:val="1"/>
+          <w:numId w:val="1"/>
+        </w:numPr>
+      </w:pPr>
+      <w:r>
+        <w:t>Application stopped</w:t>
       </w:r>
     </w:p>
     <w:p>
@@ -524,6 +551,54 @@
         </w:numPr>
       </w:pPr>
       <w:r>
+        <w:t>Stop reason (program crashed?)</w:t>
+      </w:r>
+    </w:p>
+    <w:p>
+      <w:pPr>
+        <w:pStyle w:val="ListParagraph"/>
+        <w:numPr>
+          <w:ilvl w:val="2"/>
+          <w:numId w:val="1"/>
+        </w:numPr>
+      </w:pPr>
+      <w:r>
+        <w:t>Other info (if crashed, contains stack dump)</w:t>
+      </w:r>
+    </w:p>
+    <w:p>
+      <w:pPr>
+        <w:pStyle w:val="ListParagraph"/>
+        <w:numPr>
+          <w:ilvl w:val="2"/>
+          <w:numId w:val="1"/>
+        </w:numPr>
+      </w:pPr>
+      <w:r>
+        <w:t>Average cycle durations</w:t>
+      </w:r>
+    </w:p>
+    <w:p>
+      <w:pPr>
+        <w:pStyle w:val="ListParagraph"/>
+        <w:numPr>
+          <w:ilvl w:val="2"/>
+          <w:numId w:val="1"/>
+        </w:numPr>
+      </w:pPr>
+      <w:r>
+        <w:t>The number of classes registered</w:t>
+      </w:r>
+    </w:p>
+    <w:p>
+      <w:pPr>
+        <w:pStyle w:val="ListParagraph"/>
+        <w:numPr>
+          <w:ilvl w:val="2"/>
+          <w:numId w:val="1"/>
+        </w:numPr>
+      </w:pPr>
+      <w:r>
         <w:t>Timestamp</w:t>
       </w:r>
     </w:p>
@@ -536,13 +611,8 @@
         </w:numPr>
       </w:pPr>
       <w:r>
-        <w:t xml:space="preserve">Application </w:t>
-      </w:r>
-      <w:proofErr w:type="gramStart"/>
-      <w:r>
-        <w:t>stopped</w:t>
-      </w:r>
-      <w:proofErr w:type="gramEnd"/>
+        <w:t>Class Registered (non-planner)</w:t>
+      </w:r>
     </w:p>
     <w:p>
       <w:pPr>
@@ -553,7 +623,7 @@
         </w:numPr>
       </w:pPr>
       <w:r>
-        <w:t>Stop reason (program crashed?)</w:t>
+        <w:t>The name of the class registered for</w:t>
       </w:r>
     </w:p>
     <w:p>
@@ -565,7 +635,7 @@
         </w:numPr>
       </w:pPr>
       <w:r>
-        <w:t>Other info (if crashed, contains stack dump)</w:t>
+        <w:t>Timestamp</w:t>
       </w:r>
     </w:p>
     <w:p>
@@ -577,19 +647,60 @@
         </w:numPr>
       </w:pPr>
       <w:r>
-        <w:t>Average cycle durations</w:t>
-      </w:r>
-    </w:p>
-    <w:p>
-      <w:pPr>
-        <w:pStyle w:val="ListParagraph"/>
-        <w:numPr>
-          <w:ilvl w:val="2"/>
-          <w:numId w:val="1"/>
-        </w:numPr>
-      </w:pPr>
-      <w:r>
-        <w:t>Timestamp</w:t>
+        <w:t>Time it took since start of app</w:t>
+      </w:r>
+    </w:p>
+    <w:p>
+      <w:r>
+        <w:t>Response:</w:t>
+      </w:r>
+    </w:p>
+    <w:p>
+      <w:pPr>
+        <w:pStyle w:val="ListParagraph"/>
+        <w:numPr>
+          <w:ilvl w:val="0"/>
+          <w:numId w:val="1"/>
+        </w:numPr>
+      </w:pPr>
+      <w:r>
+        <w:t>kerberos-username (str): BU username</w:t>
+      </w:r>
+    </w:p>
+    <w:p>
+      <w:pPr>
+        <w:pStyle w:val="ListParagraph"/>
+        <w:numPr>
+          <w:ilvl w:val="0"/>
+          <w:numId w:val="1"/>
+        </w:numPr>
+      </w:pPr>
+      <w:r>
+        <w:t>Status  (1: Good, 2: Warn, 3: Error):</w:t>
+      </w:r>
+    </w:p>
+    <w:p>
+      <w:pPr>
+        <w:pStyle w:val="ListParagraph"/>
+        <w:numPr>
+          <w:ilvl w:val="0"/>
+          <w:numId w:val="1"/>
+        </w:numPr>
+      </w:pPr>
+      <w:r>
+        <w:t>reason (str): if the email was sent and if not this will explain why</w:t>
+      </w:r>
+    </w:p>
+    <w:p>
+      <w:pPr>
+        <w:pStyle w:val="ListParagraph"/>
+        <w:numPr>
+          <w:ilvl w:val="0"/>
+          <w:numId w:val="1"/>
+        </w:numPr>
+      </w:pPr>
+      <w:r>
+        <w:t>reply-timestamp (epoch, UTC, long): the time at which the response was generated</w:t>
       </w:r>
     </w:p>
     <w:p>
@@ -601,49 +712,32 @@
         </w:numPr>
       </w:pPr>
       <w:r>
-        <w:t>Class Registered (non-planner)</w:t>
-      </w:r>
-    </w:p>
-    <w:p>
-      <w:pPr>
-        <w:pStyle w:val="ListParagraph"/>
-        <w:numPr>
-          <w:ilvl w:val="2"/>
-          <w:numId w:val="1"/>
-        </w:numPr>
-      </w:pPr>
-      <w:r>
-        <w:t>The name of the class registered for</w:t>
-      </w:r>
-    </w:p>
-    <w:p>
-      <w:pPr>
-        <w:pStyle w:val="ListParagraph"/>
-        <w:numPr>
-          <w:ilvl w:val="2"/>
-          <w:numId w:val="1"/>
-        </w:numPr>
-      </w:pPr>
-      <w:r>
-        <w:t>Timestamp</w:t>
-      </w:r>
-    </w:p>
-    <w:p>
-      <w:pPr>
-        <w:pStyle w:val="ListParagraph"/>
-        <w:numPr>
-          <w:ilvl w:val="2"/>
-          <w:numId w:val="1"/>
-        </w:numPr>
-      </w:pPr>
-      <w:r>
-        <w:t xml:space="preserve">Time it took since start of </w:t>
-      </w:r>
-      <w:proofErr w:type="gramStart"/>
-      <w:r>
-        <w:t>app</w:t>
-      </w:r>
-      <w:proofErr w:type="gramEnd"/>
+        <w:t>This time will be cross referenced with the time generated on BU’s page</w:t>
+      </w:r>
+    </w:p>
+    <w:p>
+      <w:pPr>
+        <w:pStyle w:val="ListParagraph"/>
+        <w:numPr>
+          <w:ilvl w:val="0"/>
+          <w:numId w:val="1"/>
+        </w:numPr>
+      </w:pPr>
+      <w:r>
+        <w:t>Signature (str): a string signature to validate the integrity of the reply</w:t>
+      </w:r>
+    </w:p>
+    <w:p>
+      <w:pPr>
+        <w:pStyle w:val="ListParagraph"/>
+        <w:numPr>
+          <w:ilvl w:val="0"/>
+          <w:numId w:val="1"/>
+        </w:numPr>
+      </w:pPr>
+      <w:r>
+        <w:t>Extra: application started returns a session id</w:t>
+      </w:r>
     </w:p>
     <w:sectPr>
       <w:pgSz w:w="12240" w:h="15840"/>
@@ -1175,6 +1269,7 @@
   <w:style w:type="paragraph" w:default="1" w:styleId="Normal">
     <w:name w:val="Normal"/>
     <w:qFormat/>
+    <w:rsid w:val="009A4A72"/>
   </w:style>
   <w:style w:type="character" w:default="1" w:styleId="DefaultParagraphFont">
     <w:name w:val="Default Paragraph Font"/>

</xml_diff>